<commit_message>
debugging both windows and linux codes. issue in synchronizatio
</commit_message>
<xml_diff>
--- a/Lab-3-Producer-Consumer-Problem/INCOMPLETE-Lab-3-Producer-Consumer-Problem-Report.docx
+++ b/Lab-3-Producer-Consumer-Problem/INCOMPLETE-Lab-3-Producer-Consumer-Problem-Report.docx
@@ -216,14 +216,14 @@
         </w:tblCellMar>
       </w:tblPr>
       <w:tblGrid>
-        <w:gridCol w:w="4819"/>
+        <w:gridCol w:w="4818"/>
         <w:gridCol w:w="4819"/>
       </w:tblGrid>
       <w:tr>
         <w:trPr/>
         <w:tc>
           <w:tcPr>
-            <w:tcW w:w="4819" w:type="dxa"/>
+            <w:tcW w:w="4818" w:type="dxa"/>
             <w:tcBorders>
               <w:top w:val="single" w:sz="4" w:space="0" w:color="000000"/>
               <w:left w:val="single" w:sz="4" w:space="0" w:color="000000"/>
@@ -806,21 +806,77 @@
           <w:rFonts w:eastAsia="Liberation Sans" w:ascii="Liberation Sans" w:hAnsi="Liberation Sans"/>
           <w:lang w:val="en-US"/>
         </w:rPr>
-        <w:t>3 Create 3 producers. For each produce</w:t>
-      </w:r>
+        <w:t>3 Create 3 producers. For each producer:</w:t>
+      </w:r>
+    </w:p>
+    <w:p>
+      <w:pPr>
+        <w:pStyle w:val="Normal"/>
+        <w:widowControl w:val="false"/>
+        <w:bidi w:val="0"/>
+        <w:jc w:val="left"/>
+        <w:rPr>
+          <w:rFonts w:ascii="Liberation Sans" w:hAnsi="Liberation Sans" w:eastAsia="Liberation Sans"/>
+        </w:rPr>
+      </w:pPr>
+      <w:r>
+        <w:rPr>
+          <w:rFonts w:eastAsia="Liberation Sans" w:ascii="Liberation Sans" w:hAnsi="Liberation Sans"/>
+        </w:rPr>
+      </w:r>
+    </w:p>
+    <w:p>
+      <w:pPr>
+        <w:pStyle w:val="Normal"/>
+        <w:widowControl w:val="false"/>
+        <w:bidi w:val="0"/>
+        <w:jc w:val="left"/>
+        <w:rPr>
+          <w:rFonts w:ascii="Liberation Sans" w:hAnsi="Liberation Sans" w:eastAsia="Liberation Sans"/>
+          <w:lang w:val="en-US"/>
+        </w:rPr>
+      </w:pPr>
       <w:r>
         <w:rPr>
           <w:rFonts w:eastAsia="Liberation Sans" w:ascii="Liberation Sans" w:hAnsi="Liberation Sans"/>
           <w:lang w:val="en-US"/>
         </w:rPr>
-        <w:t>r</w:t>
-      </w:r>
+        <w:t>-Wait for a random period of time within 3 seconds (including 3 seconds), and randomly add an initial of your name (uppercase) to the buffer. For example, Wang Quanyu's initials are W, Q, Y, that is, from these three letters each time take one;</w:t>
+      </w:r>
+    </w:p>
+    <w:p>
+      <w:pPr>
+        <w:pStyle w:val="Normal"/>
+        <w:widowControl w:val="false"/>
+        <w:bidi w:val="0"/>
+        <w:jc w:val="left"/>
+        <w:rPr>
+          <w:rFonts w:ascii="Liberation Sans" w:hAnsi="Liberation Sans" w:eastAsia="Liberation Sans"/>
+        </w:rPr>
+      </w:pPr>
+      <w:r>
+        <w:rPr>
+          <w:rFonts w:eastAsia="Liberation Sans" w:ascii="Liberation Sans" w:hAnsi="Liberation Sans"/>
+        </w:rPr>
+      </w:r>
+    </w:p>
+    <w:p>
+      <w:pPr>
+        <w:pStyle w:val="Normal"/>
+        <w:widowControl w:val="false"/>
+        <w:bidi w:val="0"/>
+        <w:jc w:val="left"/>
+        <w:rPr>
+          <w:rFonts w:ascii="Liberation Sans" w:hAnsi="Liberation Sans" w:eastAsia="Liberation Sans"/>
+          <w:lang w:val="en-US"/>
+        </w:rPr>
+      </w:pPr>
       <w:r>
         <w:rPr>
           <w:rFonts w:eastAsia="Liberation Sans" w:ascii="Liberation Sans" w:hAnsi="Liberation Sans"/>
           <w:lang w:val="en-US"/>
         </w:rPr>
-        <w:t>:</w:t>
+        <w:t>- If the buffer is full, wait for the consumer to take the letters before adding them;</w:t>
       </w:r>
     </w:p>
     <w:p>
@@ -855,7 +911,7 @@
           <w:rFonts w:eastAsia="Liberation Sans" w:ascii="Liberation Sans" w:hAnsi="Liberation Sans"/>
           <w:lang w:val="en-US"/>
         </w:rPr>
-        <w:t>-Wait for a random period of time within 3 seconds (including 3 seconds), and randomly add an initial of your name (uppercase) to the buffer. For example, Wang Quanyu's initials are W, Q, Y, that is, from these three letters each time take one;</w:t>
+        <w:t>- Repeat 4 times;</w:t>
       </w:r>
     </w:p>
     <w:p>
@@ -890,7 +946,7 @@
           <w:rFonts w:eastAsia="Liberation Sans" w:ascii="Liberation Sans" w:hAnsi="Liberation Sans"/>
           <w:lang w:val="en-US"/>
         </w:rPr>
-        <w:t>- If the buffer is full, wait for the consumer to take the letters before adding them;</w:t>
+        <w:t>4. Create 4 consumers, each consumer</w:t>
       </w:r>
     </w:p>
     <w:p>
@@ -925,7 +981,7 @@
           <w:rFonts w:eastAsia="Liberation Sans" w:ascii="Liberation Sans" w:hAnsi="Liberation Sans"/>
           <w:lang w:val="en-US"/>
         </w:rPr>
-        <w:t>- Repeat 4 times;</w:t>
+        <w:t>-Wait a random amount of time to read letters from the buffer</w:t>
       </w:r>
     </w:p>
     <w:p>
@@ -960,7 +1016,7 @@
           <w:rFonts w:eastAsia="Liberation Sans" w:ascii="Liberation Sans" w:hAnsi="Liberation Sans"/>
           <w:lang w:val="en-US"/>
         </w:rPr>
-        <w:t>4. Create 4 consumers, each consumer</w:t>
+        <w:t>- If the buffer is empty, wait for the producer to add letters before reading</w:t>
       </w:r>
     </w:p>
     <w:p>
@@ -995,7 +1051,7 @@
           <w:rFonts w:eastAsia="Liberation Sans" w:ascii="Liberation Sans" w:hAnsi="Liberation Sans"/>
           <w:lang w:val="en-US"/>
         </w:rPr>
-        <w:t>-Wait a random amount of time to read letters from the buffer</w:t>
+        <w:t>- Repeat 3 times</w:t>
       </w:r>
     </w:p>
     <w:p>
@@ -1030,7 +1086,7 @@
           <w:rFonts w:eastAsia="Liberation Sans" w:ascii="Liberation Sans" w:hAnsi="Liberation Sans"/>
           <w:lang w:val="en-US"/>
         </w:rPr>
-        <w:t>- If the buffer is empty, wait for the producer to add letters before reading</w:t>
+        <w:t>5. The content of each operation needs to be printed</w:t>
       </w:r>
     </w:p>
     <w:p>
@@ -1065,7 +1121,7 @@
           <w:rFonts w:eastAsia="Liberation Sans" w:ascii="Liberation Sans" w:hAnsi="Liberation Sans"/>
           <w:lang w:val="en-US"/>
         </w:rPr>
-        <w:t>- Repeat 3 times</w:t>
+        <w:t>- Producer print: Letter the producer writes to the buffer</w:t>
       </w:r>
     </w:p>
     <w:p>
@@ -1100,7 +1156,7 @@
           <w:rFonts w:eastAsia="Liberation Sans" w:ascii="Liberation Sans" w:hAnsi="Liberation Sans"/>
           <w:lang w:val="en-US"/>
         </w:rPr>
-        <w:t>5. The content of each operation needs to be printed</w:t>
+        <w:t>-Consumer Print: Letters taken by the consumer</w:t>
       </w:r>
     </w:p>
     <w:p>
@@ -1135,7 +1191,7 @@
           <w:rFonts w:eastAsia="Liberation Sans" w:ascii="Liberation Sans" w:hAnsi="Liberation Sans"/>
           <w:lang w:val="en-US"/>
         </w:rPr>
-        <w:t>- Producer print: Letter the producer writes to the buffer</w:t>
+        <w:t>- Need to print buffer content</w:t>
       </w:r>
     </w:p>
     <w:p>
@@ -1170,82 +1226,16 @@
           <w:rFonts w:eastAsia="Liberation Sans" w:ascii="Liberation Sans" w:hAnsi="Liberation Sans"/>
           <w:lang w:val="en-US"/>
         </w:rPr>
-        <w:t>-Consumer Print: Letters taken by the consumer</w:t>
-      </w:r>
-    </w:p>
-    <w:p>
-      <w:pPr>
-        <w:pStyle w:val="Normal"/>
-        <w:widowControl w:val="false"/>
-        <w:bidi w:val="0"/>
-        <w:jc w:val="left"/>
-        <w:rPr>
-          <w:rFonts w:ascii="Liberation Sans" w:hAnsi="Liberation Sans" w:eastAsia="Liberation Sans"/>
-        </w:rPr>
-      </w:pPr>
-      <w:r>
-        <w:rPr>
-          <w:rFonts w:eastAsia="Liberation Sans" w:ascii="Liberation Sans" w:hAnsi="Liberation Sans"/>
-        </w:rPr>
-      </w:r>
-    </w:p>
-    <w:p>
-      <w:pPr>
-        <w:pStyle w:val="Normal"/>
-        <w:widowControl w:val="false"/>
-        <w:bidi w:val="0"/>
-        <w:jc w:val="left"/>
-        <w:rPr>
-          <w:rFonts w:ascii="Liberation Sans" w:hAnsi="Liberation Sans" w:eastAsia="Liberation Sans"/>
-          <w:lang w:val="en-US"/>
-        </w:rPr>
-      </w:pPr>
-      <w:r>
-        <w:rPr>
-          <w:rFonts w:eastAsia="Liberation Sans" w:ascii="Liberation Sans" w:hAnsi="Liberation Sans"/>
-          <w:lang w:val="en-US"/>
-        </w:rPr>
-        <w:t>- Need to print buffer content</w:t>
-      </w:r>
-    </w:p>
-    <w:p>
-      <w:pPr>
-        <w:pStyle w:val="Normal"/>
-        <w:widowControl w:val="false"/>
-        <w:bidi w:val="0"/>
-        <w:jc w:val="left"/>
-        <w:rPr>
-          <w:rFonts w:ascii="Liberation Sans" w:hAnsi="Liberation Sans" w:eastAsia="Liberation Sans"/>
-        </w:rPr>
-      </w:pPr>
-      <w:r>
-        <w:rPr>
-          <w:rFonts w:eastAsia="Liberation Sans" w:ascii="Liberation Sans" w:hAnsi="Liberation Sans"/>
-        </w:rPr>
-      </w:r>
-    </w:p>
-    <w:p>
-      <w:pPr>
-        <w:pStyle w:val="Normal"/>
-        <w:widowControl w:val="false"/>
-        <w:bidi w:val="0"/>
-        <w:jc w:val="left"/>
-        <w:rPr>
-          <w:rFonts w:ascii="Liberation Sans" w:hAnsi="Liberation Sans" w:eastAsia="Liberation Sans"/>
-          <w:lang w:val="en-US"/>
-        </w:rPr>
-      </w:pPr>
-      <w:r>
-        <w:rPr>
-          <w:rFonts w:eastAsia="Liberation Sans" w:ascii="Liberation Sans" w:hAnsi="Liberation Sans"/>
-          <w:lang w:val="en-US"/>
-        </w:rPr>
         <w:t>- According to the principle of first consumption of goods produced first</w:t>
       </w:r>
     </w:p>
     <w:p>
       <w:pPr>
         <w:pStyle w:val="Heading2"/>
+        <w:numPr>
+          <w:ilvl w:val="1"/>
+          <w:numId w:val="1"/>
+        </w:numPr>
         <w:bidi w:val="0"/>
         <w:jc w:val="left"/>
         <w:rPr>
@@ -1378,6 +1368,10 @@
     <w:p>
       <w:pPr>
         <w:pStyle w:val="Heading3"/>
+        <w:numPr>
+          <w:ilvl w:val="2"/>
+          <w:numId w:val="1"/>
+        </w:numPr>
         <w:bidi w:val="0"/>
         <w:jc w:val="left"/>
         <w:rPr>
@@ -1797,14 +1791,14 @@
         </w:tblCellMar>
       </w:tblPr>
       <w:tblGrid>
-        <w:gridCol w:w="4819"/>
+        <w:gridCol w:w="4818"/>
         <w:gridCol w:w="4819"/>
       </w:tblGrid>
       <w:tr>
         <w:trPr/>
         <w:tc>
           <w:tcPr>
-            <w:tcW w:w="9638" w:type="dxa"/>
+            <w:tcW w:w="9637" w:type="dxa"/>
             <w:gridSpan w:val="2"/>
             <w:tcBorders>
               <w:top w:val="single" w:sz="4" w:space="0" w:color="000000"/>
@@ -1922,7 +1916,7 @@
         <w:trPr/>
         <w:tc>
           <w:tcPr>
-            <w:tcW w:w="4819" w:type="dxa"/>
+            <w:tcW w:w="4818" w:type="dxa"/>
             <w:tcBorders>
               <w:left w:val="single" w:sz="4" w:space="0" w:color="000000"/>
               <w:bottom w:val="single" w:sz="4" w:space="0" w:color="000000"/>
@@ -3526,7 +3520,9 @@
         </w:rPr>
       </w:pPr>
       <w:r>
-        <w:rPr/>
+        <w:rPr>
+          <w:rFonts w:eastAsia="Liberation Sans"/>
+        </w:rPr>
       </w:r>
     </w:p>
     <w:p>
@@ -4243,23 +4239,7 @@
           <w:b w:val="false"/>
           <w:bCs w:val="false"/>
         </w:rPr>
-        <w:t xml:space="preserve"> function </w:t>
-      </w:r>
-      <w:r>
-        <w:rPr>
-          <w:rFonts w:ascii="Liberation Sans" w:hAnsi="Liberation Sans"/>
-          <w:b w:val="false"/>
-          <w:bCs w:val="false"/>
-        </w:rPr>
-        <w:t>i</w:t>
-      </w:r>
-      <w:r>
-        <w:rPr>
-          <w:rFonts w:ascii="Liberation Sans" w:hAnsi="Liberation Sans"/>
-          <w:b w:val="false"/>
-          <w:bCs w:val="false"/>
-        </w:rPr>
-        <w:t>ncreases the count of the specified semaphore object by a specified amount.</w:t>
+        <w:t xml:space="preserve"> function increases the count of the specified semaphore object by a specified amount.</w:t>
       </w:r>
       <w:r>
         <w:br w:type="page"/>
@@ -4268,6 +4248,10 @@
     <w:p>
       <w:pPr>
         <w:pStyle w:val="Heading1"/>
+        <w:numPr>
+          <w:ilvl w:val="0"/>
+          <w:numId w:val="1"/>
+        </w:numPr>
         <w:bidi w:val="0"/>
         <w:jc w:val="left"/>
         <w:rPr/>
@@ -4294,6 +4278,10 @@
     <w:p>
       <w:pPr>
         <w:pStyle w:val="Heading1"/>
+        <w:numPr>
+          <w:ilvl w:val="0"/>
+          <w:numId w:val="1"/>
+        </w:numPr>
         <w:bidi w:val="0"/>
         <w:jc w:val="left"/>
         <w:rPr/>
@@ -4304,13 +4292,7 @@
         <w:rPr>
           <w:rFonts w:eastAsia="Liberation Sans"/>
         </w:rPr>
-        <w:t xml:space="preserve">Execution </w:t>
-      </w:r>
-      <w:r>
-        <w:rPr>
-          <w:rFonts w:eastAsia="Liberation Sans"/>
-        </w:rPr>
-        <w:t>[Linux]</w:t>
+        <w:t>Execution [Linux]</w:t>
       </w:r>
     </w:p>
     <w:p>
@@ -5742,19 +5724,7 @@
         <w:rPr>
           <w:rFonts w:eastAsia="Liberation Sans"/>
         </w:rPr>
-        <w:t xml:space="preserve">Threads can be created in </w:t>
-      </w:r>
-      <w:r>
-        <w:rPr>
-          <w:rFonts w:eastAsia="Liberation Sans"/>
-        </w:rPr>
-        <w:t xml:space="preserve">a </w:t>
-      </w:r>
-      <w:r>
-        <w:rPr>
-          <w:rFonts w:eastAsia="Liberation Sans"/>
-        </w:rPr>
-        <w:t>POSIX system using PTHREAD. The header file &lt;pthread.h&gt; is needed</w:t>
+        <w:t>Threads can be created in a POSIX system using PTHREAD. The header file &lt;pthread.h&gt; is needed</w:t>
       </w:r>
     </w:p>
     <w:p>
@@ -10042,17 +10012,7 @@
           <w:sz w:val="36"/>
           <w:szCs w:val="36"/>
         </w:rPr>
-        <w:t xml:space="preserve">Results and Analysis </w:t>
-      </w:r>
-      <w:r>
-        <w:rPr>
-          <w:rFonts w:eastAsia="Liberation Sans" w:cs="Arial Unicode MS"/>
-          <w:b/>
-          <w:bCs/>
-          <w:sz w:val="36"/>
-          <w:szCs w:val="36"/>
-        </w:rPr>
-        <w:t>[Linux]</w:t>
+        <w:t>Results and Analysis [Linux]</w:t>
       </w:r>
     </w:p>
     <w:p>
@@ -10142,6 +10102,10 @@
     <w:p>
       <w:pPr>
         <w:pStyle w:val="Heading1"/>
+        <w:numPr>
+          <w:ilvl w:val="0"/>
+          <w:numId w:val="1"/>
+        </w:numPr>
         <w:bidi w:val="0"/>
         <w:jc w:val="left"/>
         <w:rPr/>
@@ -10172,12 +10136,10 @@
           <w:t>https://www.scaler.com/topics/operating-system/producer-consumer-problem-in-os/</w:t>
         </w:r>
       </w:hyperlink>
-      <w:hyperlink r:id="rId5">
-        <w:r>
-          <w:rPr/>
-          <w:t xml:space="preserve"> </w:t>
-        </w:r>
-      </w:hyperlink>
+      <w:r>
+        <w:rPr/>
+        <w:t xml:space="preserve"> </w:t>
+      </w:r>
     </w:p>
     <w:p>
       <w:pPr>
@@ -10190,7 +10152,7 @@
         <w:jc w:val="left"/>
         <w:rPr/>
       </w:pPr>
-      <w:hyperlink r:id="rId6">
+      <w:hyperlink r:id="rId5">
         <w:r>
           <w:rPr>
             <w:rStyle w:val="InternetLink"/>
@@ -10198,12 +10160,10 @@
           <w:t>https://computationstructures.org/lectures/synchronization/synchronization.html</w:t>
         </w:r>
       </w:hyperlink>
-      <w:hyperlink r:id="rId7">
-        <w:r>
-          <w:rPr/>
-          <w:t xml:space="preserve"> </w:t>
-        </w:r>
-      </w:hyperlink>
+      <w:r>
+        <w:rPr/>
+        <w:t xml:space="preserve"> </w:t>
+      </w:r>
     </w:p>
     <w:p>
       <w:pPr>
@@ -10216,7 +10176,7 @@
         <w:jc w:val="left"/>
         <w:rPr/>
       </w:pPr>
-      <w:hyperlink r:id="rId8">
+      <w:hyperlink r:id="rId6">
         <w:r>
           <w:rPr>
             <w:rStyle w:val="InternetLink"/>
@@ -10224,12 +10184,10 @@
           <w:t>https://www.csl.mtu.edu/cs4411.ck/www/NOTES/process/fork/create.html</w:t>
         </w:r>
       </w:hyperlink>
-      <w:hyperlink r:id="rId9">
-        <w:r>
-          <w:rPr/>
-          <w:t xml:space="preserve"> </w:t>
-        </w:r>
-      </w:hyperlink>
+      <w:r>
+        <w:rPr/>
+        <w:t xml:space="preserve"> </w:t>
+      </w:r>
     </w:p>
     <w:p>
       <w:pPr>
@@ -10242,7 +10200,7 @@
         <w:jc w:val="left"/>
         <w:rPr/>
       </w:pPr>
-      <w:hyperlink r:id="rId10">
+      <w:hyperlink r:id="rId7">
         <w:r>
           <w:rPr>
             <w:rStyle w:val="InternetLink"/>
@@ -10250,12 +10208,10 @@
           <w:t>https://www.khanacademy.org/computing/computer-science/cryptography/modarithmetic/a/what-is-modular-arithmetic</w:t>
         </w:r>
       </w:hyperlink>
-      <w:hyperlink r:id="rId11">
-        <w:r>
-          <w:rPr/>
-          <w:t xml:space="preserve"> </w:t>
-        </w:r>
-      </w:hyperlink>
+      <w:r>
+        <w:rPr/>
+        <w:t xml:space="preserve"> </w:t>
+      </w:r>
     </w:p>
     <w:p>
       <w:pPr>
@@ -10268,7 +10224,7 @@
         <w:jc w:val="left"/>
         <w:rPr/>
       </w:pPr>
-      <w:hyperlink r:id="rId12">
+      <w:hyperlink r:id="rId8">
         <w:r>
           <w:rPr>
             <w:rStyle w:val="InternetLink"/>
@@ -10276,12 +10232,10 @@
           <w:t>https://www.educative.io/answers/how-to-create-a-simple-thread-in-c</w:t>
         </w:r>
       </w:hyperlink>
-      <w:hyperlink r:id="rId13">
-        <w:r>
-          <w:rPr/>
-          <w:t xml:space="preserve"> </w:t>
-        </w:r>
-      </w:hyperlink>
+      <w:r>
+        <w:rPr/>
+        <w:t xml:space="preserve"> </w:t>
+      </w:r>
     </w:p>
     <w:p>
       <w:pPr>
@@ -10294,7 +10248,7 @@
         <w:jc w:val="left"/>
         <w:rPr/>
       </w:pPr>
-      <w:hyperlink r:id="rId14">
+      <w:hyperlink r:id="rId9">
         <w:r>
           <w:rPr>
             <w:rStyle w:val="InternetLink"/>
@@ -10302,12 +10256,10 @@
           <w:t>http://www.yolinux.com/TUTORIALS/LinuxTutorialPosixThreads.html</w:t>
         </w:r>
       </w:hyperlink>
-      <w:hyperlink r:id="rId15">
-        <w:r>
-          <w:rPr/>
-          <w:t xml:space="preserve"> </w:t>
-        </w:r>
-      </w:hyperlink>
+      <w:r>
+        <w:rPr/>
+        <w:t xml:space="preserve"> </w:t>
+      </w:r>
     </w:p>
     <w:p>
       <w:pPr>
@@ -10320,7 +10272,7 @@
         <w:jc w:val="left"/>
         <w:rPr/>
       </w:pPr>
-      <w:hyperlink r:id="rId16">
+      <w:hyperlink r:id="rId10">
         <w:r>
           <w:rPr>
             <w:rStyle w:val="InternetLink"/>
@@ -10328,12 +10280,10 @@
           <w:t>https://www.ibm.com/docs/en/zos/2.1.0?topic=functions-rand-generate-random-number</w:t>
         </w:r>
       </w:hyperlink>
-      <w:hyperlink r:id="rId17">
-        <w:r>
-          <w:rPr/>
-          <w:t xml:space="preserve"> </w:t>
-        </w:r>
-      </w:hyperlink>
+      <w:r>
+        <w:rPr/>
+        <w:t xml:space="preserve"> </w:t>
+      </w:r>
     </w:p>
     <w:p>
       <w:pPr>
@@ -10346,7 +10296,7 @@
         <w:jc w:val="left"/>
         <w:rPr/>
       </w:pPr>
-      <w:hyperlink r:id="rId18">
+      <w:hyperlink r:id="rId11">
         <w:r>
           <w:rPr>
             <w:rStyle w:val="InternetLink"/>
@@ -10370,7 +10320,7 @@
         <w:jc w:val="left"/>
         <w:rPr/>
       </w:pPr>
-      <w:hyperlink r:id="rId19">
+      <w:hyperlink r:id="rId12">
         <w:r>
           <w:rPr>
             <w:rStyle w:val="InternetLink"/>
@@ -10378,12 +10328,10 @@
           <w:t>https://faculty.cs.niu.edu/~hutchins/csci480/semaphor.htm</w:t>
         </w:r>
       </w:hyperlink>
-      <w:hyperlink r:id="rId20">
-        <w:r>
-          <w:rPr/>
-          <w:t xml:space="preserve"> </w:t>
-        </w:r>
-      </w:hyperlink>
+      <w:r>
+        <w:rPr/>
+        <w:t xml:space="preserve"> </w:t>
+      </w:r>
     </w:p>
     <w:p>
       <w:pPr>
@@ -10396,7 +10344,7 @@
         <w:jc w:val="left"/>
         <w:rPr/>
       </w:pPr>
-      <w:hyperlink r:id="rId21">
+      <w:hyperlink r:id="rId13">
         <w:r>
           <w:rPr>
             <w:rStyle w:val="InternetLink"/>
@@ -10404,12 +10352,10 @@
           <w:t>https://learn.microsoft.com/en-gb/windows/win32/api/processthreadsapi/nf-processthreadsapi-createthread?redirectedfrom=MSDN</w:t>
         </w:r>
       </w:hyperlink>
-      <w:hyperlink r:id="rId22">
-        <w:r>
-          <w:rPr/>
-          <w:t xml:space="preserve"> </w:t>
-        </w:r>
-      </w:hyperlink>
+      <w:r>
+        <w:rPr/>
+        <w:t xml:space="preserve"> </w:t>
+      </w:r>
     </w:p>
     <w:p>
       <w:pPr>
@@ -10449,12 +10395,10 @@
         </w:rPr>
         <w:fldChar w:fldCharType="end"/>
       </w:r>
-      <w:hyperlink r:id="rId23">
-        <w:r>
-          <w:rPr/>
-          <w:t xml:space="preserve"> </w:t>
-        </w:r>
-      </w:hyperlink>
+      <w:r>
+        <w:rPr/>
+        <w:t xml:space="preserve"> </w:t>
+      </w:r>
     </w:p>
     <w:p>
       <w:pPr>
@@ -10467,7 +10411,7 @@
         <w:jc w:val="left"/>
         <w:rPr/>
       </w:pPr>
-      <w:hyperlink r:id="rId24">
+      <w:hyperlink r:id="rId14">
         <w:r>
           <w:rPr>
             <w:rStyle w:val="InternetLink"/>
@@ -10475,12 +10419,10 @@
           <w:t>https://learn.microsoft.com/en-us/openspecs/windows_protocols/ms-dtyp/262627d8-3418-4627-9218-4ffe110850b2</w:t>
         </w:r>
       </w:hyperlink>
-      <w:hyperlink r:id="rId25">
-        <w:r>
-          <w:rPr/>
-          <w:t xml:space="preserve"> </w:t>
-        </w:r>
-      </w:hyperlink>
+      <w:r>
+        <w:rPr/>
+        <w:t xml:space="preserve"> </w:t>
+      </w:r>
     </w:p>
     <w:p>
       <w:pPr>
@@ -10494,7 +10436,7 @@
         <w:jc w:val="left"/>
         <w:rPr/>
       </w:pPr>
-      <w:hyperlink r:id="rId26">
+      <w:hyperlink r:id="rId15">
         <w:r>
           <w:rPr>
             <w:rStyle w:val="InternetLink"/>
@@ -10502,12 +10444,10 @@
           <w:t>https://learn.microsoft.com/en-us/windows/win32/api/winbase/nf-winbase-createsemaphorea</w:t>
         </w:r>
       </w:hyperlink>
-      <w:hyperlink r:id="rId27">
-        <w:r>
-          <w:rPr/>
-          <w:t xml:space="preserve"> </w:t>
-        </w:r>
-      </w:hyperlink>
+      <w:r>
+        <w:rPr/>
+        <w:t xml:space="preserve"> </w:t>
+      </w:r>
     </w:p>
     <w:sectPr>
       <w:type w:val="nextPage"/>
@@ -10527,7 +10467,6 @@
   <w:abstractNum w:abstractNumId="1">
     <w:lvl w:ilvl="0">
       <w:start w:val="1"/>
-      <w:pStyle w:val="Heading1"/>
       <w:numFmt w:val="none"/>
       <w:suff w:val="nothing"/>
       <w:lvlText w:val="%1"/>
@@ -10538,10 +10477,10 @@
         </w:tabs>
         <w:ind w:left="0" w:hanging="0"/>
       </w:pPr>
+      <w:rPr/>
     </w:lvl>
     <w:lvl w:ilvl="1">
       <w:start w:val="1"/>
-      <w:pStyle w:val="Heading2"/>
       <w:numFmt w:val="none"/>
       <w:suff w:val="nothing"/>
       <w:lvlText w:val="%2"/>
@@ -10552,10 +10491,10 @@
         </w:tabs>
         <w:ind w:left="0" w:hanging="0"/>
       </w:pPr>
+      <w:rPr/>
     </w:lvl>
     <w:lvl w:ilvl="2">
       <w:start w:val="1"/>
-      <w:pStyle w:val="Heading3"/>
       <w:numFmt w:val="none"/>
       <w:suff w:val="nothing"/>
       <w:lvlText w:val="%3"/>
@@ -10566,6 +10505,7 @@
         </w:tabs>
         <w:ind w:left="0" w:hanging="0"/>
       </w:pPr>
+      <w:rPr/>
     </w:lvl>
     <w:lvl w:ilvl="3">
       <w:start w:val="1"/>
@@ -10579,6 +10519,7 @@
         </w:tabs>
         <w:ind w:left="0" w:hanging="0"/>
       </w:pPr>
+      <w:rPr/>
     </w:lvl>
     <w:lvl w:ilvl="4">
       <w:start w:val="1"/>
@@ -10592,6 +10533,7 @@
         </w:tabs>
         <w:ind w:left="0" w:hanging="0"/>
       </w:pPr>
+      <w:rPr/>
     </w:lvl>
     <w:lvl w:ilvl="5">
       <w:start w:val="1"/>
@@ -10605,6 +10547,7 @@
         </w:tabs>
         <w:ind w:left="0" w:hanging="0"/>
       </w:pPr>
+      <w:rPr/>
     </w:lvl>
     <w:lvl w:ilvl="6">
       <w:start w:val="1"/>
@@ -10618,6 +10561,7 @@
         </w:tabs>
         <w:ind w:left="0" w:hanging="0"/>
       </w:pPr>
+      <w:rPr/>
     </w:lvl>
     <w:lvl w:ilvl="7">
       <w:start w:val="1"/>
@@ -10631,6 +10575,7 @@
         </w:tabs>
         <w:ind w:left="0" w:hanging="0"/>
       </w:pPr>
+      <w:rPr/>
     </w:lvl>
     <w:lvl w:ilvl="8">
       <w:start w:val="1"/>
@@ -10644,6 +10589,7 @@
         </w:tabs>
         <w:ind w:left="0" w:hanging="0"/>
       </w:pPr>
+      <w:rPr/>
     </w:lvl>
   </w:abstractNum>
   <w:abstractNum w:abstractNumId="2">
@@ -11549,6 +11495,125 @@
         <w:ind w:left="3600" w:hanging="360"/>
       </w:pPr>
       <w:rPr/>
+    </w:lvl>
+  </w:abstractNum>
+  <w:abstractNum w:abstractNumId="9">
+    <w:lvl w:ilvl="0">
+      <w:start w:val="1"/>
+      <w:numFmt w:val="none"/>
+      <w:suff w:val="nothing"/>
+      <w:lvlText w:val=""/>
+      <w:lvlJc w:val="left"/>
+      <w:pPr>
+        <w:tabs>
+          <w:tab w:val="num" w:pos="0"/>
+        </w:tabs>
+        <w:ind w:left="0" w:hanging="0"/>
+      </w:pPr>
+    </w:lvl>
+    <w:lvl w:ilvl="1">
+      <w:start w:val="1"/>
+      <w:numFmt w:val="none"/>
+      <w:suff w:val="nothing"/>
+      <w:lvlText w:val=""/>
+      <w:lvlJc w:val="left"/>
+      <w:pPr>
+        <w:tabs>
+          <w:tab w:val="num" w:pos="0"/>
+        </w:tabs>
+        <w:ind w:left="0" w:hanging="0"/>
+      </w:pPr>
+    </w:lvl>
+    <w:lvl w:ilvl="2">
+      <w:start w:val="1"/>
+      <w:numFmt w:val="none"/>
+      <w:suff w:val="nothing"/>
+      <w:lvlText w:val=""/>
+      <w:lvlJc w:val="left"/>
+      <w:pPr>
+        <w:tabs>
+          <w:tab w:val="num" w:pos="0"/>
+        </w:tabs>
+        <w:ind w:left="0" w:hanging="0"/>
+      </w:pPr>
+    </w:lvl>
+    <w:lvl w:ilvl="3">
+      <w:start w:val="1"/>
+      <w:numFmt w:val="none"/>
+      <w:suff w:val="nothing"/>
+      <w:lvlText w:val=""/>
+      <w:lvlJc w:val="left"/>
+      <w:pPr>
+        <w:tabs>
+          <w:tab w:val="num" w:pos="0"/>
+        </w:tabs>
+        <w:ind w:left="0" w:hanging="0"/>
+      </w:pPr>
+    </w:lvl>
+    <w:lvl w:ilvl="4">
+      <w:start w:val="1"/>
+      <w:numFmt w:val="none"/>
+      <w:suff w:val="nothing"/>
+      <w:lvlText w:val=""/>
+      <w:lvlJc w:val="left"/>
+      <w:pPr>
+        <w:tabs>
+          <w:tab w:val="num" w:pos="0"/>
+        </w:tabs>
+        <w:ind w:left="0" w:hanging="0"/>
+      </w:pPr>
+    </w:lvl>
+    <w:lvl w:ilvl="5">
+      <w:start w:val="1"/>
+      <w:numFmt w:val="none"/>
+      <w:suff w:val="nothing"/>
+      <w:lvlText w:val=""/>
+      <w:lvlJc w:val="left"/>
+      <w:pPr>
+        <w:tabs>
+          <w:tab w:val="num" w:pos="0"/>
+        </w:tabs>
+        <w:ind w:left="0" w:hanging="0"/>
+      </w:pPr>
+    </w:lvl>
+    <w:lvl w:ilvl="6">
+      <w:start w:val="1"/>
+      <w:numFmt w:val="none"/>
+      <w:suff w:val="nothing"/>
+      <w:lvlText w:val=""/>
+      <w:lvlJc w:val="left"/>
+      <w:pPr>
+        <w:tabs>
+          <w:tab w:val="num" w:pos="0"/>
+        </w:tabs>
+        <w:ind w:left="0" w:hanging="0"/>
+      </w:pPr>
+    </w:lvl>
+    <w:lvl w:ilvl="7">
+      <w:start w:val="1"/>
+      <w:numFmt w:val="none"/>
+      <w:suff w:val="nothing"/>
+      <w:lvlText w:val=""/>
+      <w:lvlJc w:val="left"/>
+      <w:pPr>
+        <w:tabs>
+          <w:tab w:val="num" w:pos="0"/>
+        </w:tabs>
+        <w:ind w:left="0" w:hanging="0"/>
+      </w:pPr>
+    </w:lvl>
+    <w:lvl w:ilvl="8">
+      <w:start w:val="1"/>
+      <w:numFmt w:val="none"/>
+      <w:suff w:val="nothing"/>
+      <w:lvlText w:val=""/>
+      <w:lvlJc w:val="left"/>
+      <w:pPr>
+        <w:tabs>
+          <w:tab w:val="num" w:pos="0"/>
+        </w:tabs>
+        <w:ind w:left="0" w:hanging="0"/>
+      </w:pPr>
     </w:lvl>
   </w:abstractNum>
   <w:num w:numId="1">
@@ -11575,6 +11640,9 @@
   <w:num w:numId="8">
     <w:abstractNumId w:val="8"/>
   </w:num>
+  <w:num w:numId="9">
+    <w:abstractNumId w:val="9"/>
+  </w:num>
 </w:numbering>
 </file>
 
@@ -11592,7 +11660,6 @@
     </w:rPrDefault>
     <w:pPrDefault>
       <w:pPr>
-        <w:widowControl/>
         <w:suppressAutoHyphens w:val="true"/>
       </w:pPr>
     </w:pPrDefault>
@@ -11602,10 +11669,11 @@
     <w:qFormat/>
     <w:pPr>
       <w:widowControl/>
-      <w:kinsoku w:val="true"/>
-      <w:overflowPunct w:val="true"/>
-      <w:autoSpaceDE w:val="true"/>
+      <w:suppressAutoHyphens w:val="true"/>
+      <w:overflowPunct w:val="false"/>
       <w:bidi w:val="0"/>
+      <w:spacing w:before="0" w:after="0"/>
+      <w:jc w:val="left"/>
     </w:pPr>
     <w:rPr>
       <w:rFonts w:ascii="Liberation Serif" w:hAnsi="Liberation Serif" w:eastAsia="Songti SC" w:cs="Arial Unicode MS"/>

</xml_diff>